<commit_message>
ms word doc documentation done
</commit_message>
<xml_diff>
--- a/Strategy-AI-documentation.docx
+++ b/Strategy-AI-documentation.docx
@@ -108,40 +108,68 @@
       </w:r>
       <w:proofErr w:type="gramEnd"/>
       <w:r>
-        <w:t xml:space="preserve"> decide on the files you wan</w:t>
-      </w:r>
-      <w:r>
-        <w:t>t</w:t>
-      </w:r>
-      <w:r>
-        <w:t xml:space="preserve"> to use for analysis. </w:t>
-      </w:r>
-    </w:p>
-    <w:p>
-      <w:r>
-        <w:t>&lt;path to application folder&gt;\</w:t>
-      </w:r>
-      <w:r>
-        <w:t>backend\</w:t>
+        <w:t xml:space="preserve"> decide on the files you want to use for analysis. </w:t>
+      </w:r>
+    </w:p>
+    <w:p>
+      <w:pPr>
+        <w:rPr>
+          <w:rFonts w:ascii="Consolas" w:hAnsi="Consolas"/>
+          <w:b/>
+          <w:bCs/>
+        </w:rPr>
+      </w:pPr>
+      <w:r>
+        <w:rPr>
+          <w:rFonts w:ascii="Consolas" w:hAnsi="Consolas"/>
+          <w:b/>
+          <w:bCs/>
+        </w:rPr>
+        <w:t>&lt;path to application folder&gt;\backend\</w:t>
       </w:r>
       <w:proofErr w:type="spellStart"/>
       <w:r>
+        <w:rPr>
+          <w:rFonts w:ascii="Consolas" w:hAnsi="Consolas"/>
+          <w:b/>
+          <w:bCs/>
+        </w:rPr>
         <w:t>strategy_ai</w:t>
       </w:r>
       <w:proofErr w:type="spellEnd"/>
       <w:r>
+        <w:rPr>
+          <w:rFonts w:ascii="Consolas" w:hAnsi="Consolas"/>
+          <w:b/>
+          <w:bCs/>
+        </w:rPr>
         <w:t>\</w:t>
       </w:r>
       <w:proofErr w:type="spellStart"/>
       <w:r>
+        <w:rPr>
+          <w:rFonts w:ascii="Consolas" w:hAnsi="Consolas"/>
+          <w:b/>
+          <w:bCs/>
+        </w:rPr>
         <w:t>available_data</w:t>
       </w:r>
       <w:proofErr w:type="spellEnd"/>
       <w:r>
+        <w:rPr>
+          <w:rFonts w:ascii="Consolas" w:hAnsi="Consolas"/>
+          <w:b/>
+          <w:bCs/>
+        </w:rPr>
         <w:t>\</w:t>
       </w:r>
       <w:proofErr w:type="spellStart"/>
       <w:r>
+        <w:rPr>
+          <w:rFonts w:ascii="Consolas" w:hAnsi="Consolas"/>
+          <w:b/>
+          <w:bCs/>
+        </w:rPr>
         <w:t>visible_files</w:t>
       </w:r>
       <w:proofErr w:type="spellEnd"/>
@@ -172,7 +200,7 @@
       </w:r>
       <w:r>
         <w:rPr>
-          <w:rStyle w:val="notion-enable-hover"/>
+          <w:rFonts w:ascii="Consolas" w:hAnsi="Consolas"/>
           <w:b/>
           <w:bCs/>
         </w:rPr>
@@ -181,7 +209,7 @@
       <w:proofErr w:type="gramStart"/>
       <w:r>
         <w:rPr>
-          <w:rStyle w:val="notion-enable-hover"/>
+          <w:rFonts w:ascii="Consolas" w:hAnsi="Consolas"/>
           <w:b/>
           <w:bCs/>
         </w:rPr>
@@ -190,7 +218,7 @@
       <w:proofErr w:type="spellStart"/>
       <w:r>
         <w:rPr>
-          <w:rStyle w:val="notion-enable-hover"/>
+          <w:rFonts w:ascii="Consolas" w:hAnsi="Consolas"/>
           <w:b/>
           <w:bCs/>
         </w:rPr>
@@ -199,7 +227,7 @@
       <w:proofErr w:type="spellEnd"/>
       <w:r>
         <w:rPr>
-          <w:rStyle w:val="notion-enable-hover"/>
+          <w:rFonts w:ascii="Consolas" w:hAnsi="Consolas"/>
           <w:b/>
           <w:bCs/>
         </w:rPr>
@@ -208,7 +236,7 @@
       <w:proofErr w:type="spellStart"/>
       <w:r>
         <w:rPr>
-          <w:rStyle w:val="notion-enable-hover"/>
+          <w:rFonts w:ascii="Consolas" w:hAnsi="Consolas"/>
           <w:b/>
           <w:bCs/>
         </w:rPr>
@@ -217,7 +245,7 @@
       <w:proofErr w:type="spellEnd"/>
       <w:r>
         <w:rPr>
-          <w:rStyle w:val="notion-enable-hover"/>
+          <w:rFonts w:ascii="Consolas" w:hAnsi="Consolas"/>
           <w:b/>
           <w:bCs/>
         </w:rPr>
@@ -226,7 +254,7 @@
       <w:proofErr w:type="spellStart"/>
       <w:r>
         <w:rPr>
-          <w:rStyle w:val="notion-enable-hover"/>
+          <w:rFonts w:ascii="Consolas" w:hAnsi="Consolas"/>
           <w:b/>
           <w:bCs/>
         </w:rPr>
@@ -235,7 +263,7 @@
       <w:proofErr w:type="spellEnd"/>
       <w:r>
         <w:rPr>
-          <w:rStyle w:val="notion-enable-hover"/>
+          <w:rFonts w:ascii="Consolas" w:hAnsi="Consolas"/>
           <w:b/>
           <w:bCs/>
         </w:rPr>
@@ -244,7 +272,7 @@
       <w:proofErr w:type="spellStart"/>
       <w:r>
         <w:rPr>
-          <w:rStyle w:val="notion-enable-hover"/>
+          <w:rFonts w:ascii="Consolas" w:hAnsi="Consolas"/>
           <w:b/>
           <w:bCs/>
         </w:rPr>
@@ -267,16 +295,107 @@
       </w:r>
       <w:r>
         <w:rPr>
+          <w:rFonts w:ascii="Consolas" w:hAnsi="Consolas"/>
+          <w:b/>
+          <w:bCs/>
+        </w:rPr>
+        <w:t>backend\</w:t>
+      </w:r>
+      <w:proofErr w:type="spellStart"/>
+      <w:r>
+        <w:rPr>
+          <w:rFonts w:ascii="Consolas" w:hAnsi="Consolas"/>
+          <w:b/>
+          <w:bCs/>
+        </w:rPr>
+        <w:t>strategy_ai</w:t>
+      </w:r>
+      <w:proofErr w:type="spellEnd"/>
+      <w:r>
+        <w:rPr>
+          <w:rFonts w:ascii="Consolas" w:hAnsi="Consolas"/>
+          <w:b/>
+          <w:bCs/>
+        </w:rPr>
+        <w:t>\</w:t>
+      </w:r>
+      <w:proofErr w:type="spellStart"/>
+      <w:r>
+        <w:rPr>
+          <w:rFonts w:ascii="Consolas" w:hAnsi="Consolas"/>
+          <w:b/>
+          <w:bCs/>
+        </w:rPr>
+        <w:t>available_data</w:t>
+      </w:r>
+      <w:proofErr w:type="spellEnd"/>
+      <w:r>
+        <w:rPr>
+          <w:rFonts w:ascii="Consolas" w:hAnsi="Consolas"/>
+          <w:b/>
+          <w:bCs/>
+        </w:rPr>
+        <w:t>\</w:t>
+      </w:r>
+      <w:proofErr w:type="spellStart"/>
+      <w:r>
+        <w:rPr>
+          <w:rFonts w:ascii="Consolas" w:hAnsi="Consolas"/>
+          <w:b/>
+          <w:bCs/>
+        </w:rPr>
+        <w:t>visible_files</w:t>
+      </w:r>
+      <w:proofErr w:type="spellEnd"/>
+      <w:r>
+        <w:rPr>
+          <w:rFonts w:ascii="Consolas" w:hAnsi="Consolas"/>
+          <w:b/>
+          <w:bCs/>
+        </w:rPr>
+        <w:t>\weblinks.txt</w:t>
+      </w:r>
+    </w:p>
+    <w:p>
+      <w:pPr>
+        <w:pStyle w:val="Heading2"/>
+      </w:pPr>
+      <w:r>
+        <w:t>To delete your company files</w:t>
+      </w:r>
+    </w:p>
+    <w:p>
+      <w:pPr>
+        <w:rPr>
           <w:rStyle w:val="notion-enable-hover"/>
           <w:b/>
           <w:bCs/>
         </w:rPr>
-        <w:t>backend\</w:t>
+      </w:pPr>
+      <w:r>
+        <w:t xml:space="preserve">remove the undesired files from the folder: </w:t>
+      </w:r>
+      <w:r>
+        <w:rPr>
+          <w:rFonts w:ascii="Consolas" w:hAnsi="Consolas"/>
+          <w:b/>
+          <w:bCs/>
+        </w:rPr>
+        <w:t>backend</w:t>
+      </w:r>
+      <w:proofErr w:type="gramStart"/>
+      <w:r>
+        <w:rPr>
+          <w:rFonts w:ascii="Consolas" w:hAnsi="Consolas"/>
+          <w:b/>
+          <w:bCs/>
+        </w:rPr>
+        <w:t>\</w:t>
       </w:r>
       <w:proofErr w:type="spellStart"/>
       <w:r>
         <w:rPr>
-          <w:rStyle w:val="notion-enable-hover"/>
+          <w:rFonts w:ascii="Consolas" w:hAnsi="Consolas"/>
           <w:b/>
           <w:bCs/>
         </w:rPr>
@@ -285,7 +404,7 @@
       <w:proofErr w:type="spellEnd"/>
       <w:r>
         <w:rPr>
-          <w:rStyle w:val="notion-enable-hover"/>
+          <w:rFonts w:ascii="Consolas" w:hAnsi="Consolas"/>
           <w:b/>
           <w:bCs/>
         </w:rPr>
@@ -294,7 +413,7 @@
       <w:proofErr w:type="spellStart"/>
       <w:r>
         <w:rPr>
-          <w:rStyle w:val="notion-enable-hover"/>
+          <w:rFonts w:ascii="Consolas" w:hAnsi="Consolas"/>
           <w:b/>
           <w:bCs/>
         </w:rPr>
@@ -303,7 +422,7 @@
       <w:proofErr w:type="spellEnd"/>
       <w:r>
         <w:rPr>
-          <w:rStyle w:val="notion-enable-hover"/>
+          <w:rFonts w:ascii="Consolas" w:hAnsi="Consolas"/>
           <w:b/>
           <w:bCs/>
         </w:rPr>
@@ -312,7 +431,7 @@
       <w:proofErr w:type="spellStart"/>
       <w:r>
         <w:rPr>
-          <w:rStyle w:val="notion-enable-hover"/>
+          <w:rFonts w:ascii="Consolas" w:hAnsi="Consolas"/>
           <w:b/>
           <w:bCs/>
         </w:rPr>
@@ -321,47 +440,7 @@
       <w:proofErr w:type="spellEnd"/>
       <w:r>
         <w:rPr>
-          <w:rStyle w:val="notion-enable-hover"/>
-          <w:b/>
-          <w:bCs/>
-        </w:rPr>
-        <w:t>\weblinks.txt</w:t>
-      </w:r>
-    </w:p>
-    <w:p>
-      <w:pPr>
-        <w:pStyle w:val="Heading2"/>
-      </w:pPr>
-      <w:r>
-        <w:t>To delete your company files</w:t>
-      </w:r>
-    </w:p>
-    <w:p>
-      <w:pPr>
-        <w:rPr>
-          <w:rStyle w:val="notion-enable-hover"/>
-          <w:b/>
-          <w:bCs/>
-        </w:rPr>
-      </w:pPr>
-      <w:r>
-        <w:t>remove the undesired files from the folder:</w:t>
-      </w:r>
-      <w:r>
-        <w:t xml:space="preserve"> </w:t>
-      </w:r>
-      <w:r>
-        <w:rPr>
-          <w:rStyle w:val="notion-enable-hover"/>
-          <w:b/>
-          <w:bCs/>
-        </w:rPr>
-        <w:t>backend</w:t>
-      </w:r>
-      <w:proofErr w:type="gramStart"/>
-      <w:r>
-        <w:rPr>
-          <w:rStyle w:val="notion-enable-hover"/>
+          <w:rFonts w:ascii="Consolas" w:hAnsi="Consolas"/>
           <w:b/>
           <w:bCs/>
         </w:rPr>
@@ -370,61 +449,7 @@
       <w:proofErr w:type="spellStart"/>
       <w:r>
         <w:rPr>
-          <w:rStyle w:val="notion-enable-hover"/>
-          <w:b/>
-          <w:bCs/>
-        </w:rPr>
-        <w:t>strategy_ai</w:t>
-      </w:r>
-      <w:proofErr w:type="spellEnd"/>
-      <w:r>
-        <w:rPr>
-          <w:rStyle w:val="notion-enable-hover"/>
-          <w:b/>
-          <w:bCs/>
-        </w:rPr>
-        <w:t>\</w:t>
-      </w:r>
-      <w:proofErr w:type="spellStart"/>
-      <w:r>
-        <w:rPr>
-          <w:rStyle w:val="notion-enable-hover"/>
-          <w:b/>
-          <w:bCs/>
-        </w:rPr>
-        <w:t>available_data</w:t>
-      </w:r>
-      <w:proofErr w:type="spellEnd"/>
-      <w:r>
-        <w:rPr>
-          <w:rStyle w:val="notion-enable-hover"/>
-          <w:b/>
-          <w:bCs/>
-        </w:rPr>
-        <w:t>\</w:t>
-      </w:r>
-      <w:proofErr w:type="spellStart"/>
-      <w:r>
-        <w:rPr>
-          <w:rStyle w:val="notion-enable-hover"/>
-          <w:b/>
-          <w:bCs/>
-        </w:rPr>
-        <w:t>visible_files</w:t>
-      </w:r>
-      <w:proofErr w:type="spellEnd"/>
-      <w:r>
-        <w:rPr>
-          <w:rStyle w:val="notion-enable-hover"/>
-          <w:b/>
-          <w:bCs/>
-        </w:rPr>
-        <w:t>\</w:t>
-      </w:r>
-      <w:proofErr w:type="spellStart"/>
-      <w:r>
-        <w:rPr>
-          <w:rStyle w:val="notion-enable-hover"/>
+          <w:rFonts w:ascii="Consolas" w:hAnsi="Consolas"/>
           <w:b/>
           <w:bCs/>
         </w:rPr>
@@ -447,68 +472,93 @@
       </w:r>
     </w:p>
     <w:p>
+      <w:pPr>
+        <w:rPr>
+          <w:rFonts w:ascii="Consolas" w:hAnsi="Consolas"/>
+          <w:b/>
+          <w:bCs/>
+        </w:rPr>
+      </w:pPr>
       <w:r>
         <w:t xml:space="preserve">Delete files from this folder: </w:t>
       </w:r>
       <w:r>
         <w:rPr>
-          <w:rStyle w:val="Strong"/>
+          <w:rFonts w:ascii="Consolas" w:hAnsi="Consolas"/>
+          <w:b/>
+          <w:bCs/>
         </w:rPr>
         <w:t>backend</w:t>
       </w:r>
       <w:proofErr w:type="gramStart"/>
       <w:r>
         <w:rPr>
-          <w:rStyle w:val="Strong"/>
+          <w:rFonts w:ascii="Consolas" w:hAnsi="Consolas"/>
+          <w:b/>
+          <w:bCs/>
         </w:rPr>
         <w:t>\</w:t>
       </w:r>
       <w:proofErr w:type="spellStart"/>
       <w:r>
         <w:rPr>
-          <w:rStyle w:val="Strong"/>
+          <w:rFonts w:ascii="Consolas" w:hAnsi="Consolas"/>
+          <w:b/>
+          <w:bCs/>
         </w:rPr>
         <w:t>strategy_ai</w:t>
       </w:r>
       <w:proofErr w:type="spellEnd"/>
       <w:r>
         <w:rPr>
-          <w:rStyle w:val="Strong"/>
+          <w:rFonts w:ascii="Consolas" w:hAnsi="Consolas"/>
+          <w:b/>
+          <w:bCs/>
         </w:rPr>
         <w:t>\</w:t>
       </w:r>
       <w:proofErr w:type="spellStart"/>
       <w:r>
         <w:rPr>
-          <w:rStyle w:val="Strong"/>
+          <w:rFonts w:ascii="Consolas" w:hAnsi="Consolas"/>
+          <w:b/>
+          <w:bCs/>
         </w:rPr>
         <w:t>available_data</w:t>
       </w:r>
       <w:proofErr w:type="spellEnd"/>
       <w:r>
         <w:rPr>
-          <w:rStyle w:val="Strong"/>
+          <w:rFonts w:ascii="Consolas" w:hAnsi="Consolas"/>
+          <w:b/>
+          <w:bCs/>
         </w:rPr>
         <w:t>\</w:t>
       </w:r>
       <w:proofErr w:type="spellStart"/>
       <w:r>
         <w:rPr>
-          <w:rStyle w:val="Strong"/>
+          <w:rFonts w:ascii="Consolas" w:hAnsi="Consolas"/>
+          <w:b/>
+          <w:bCs/>
         </w:rPr>
         <w:t>visible_files</w:t>
       </w:r>
       <w:proofErr w:type="spellEnd"/>
       <w:r>
         <w:rPr>
-          <w:rStyle w:val="Strong"/>
+          <w:rFonts w:ascii="Consolas" w:hAnsi="Consolas"/>
+          <w:b/>
+          <w:bCs/>
         </w:rPr>
         <w:t>\</w:t>
       </w:r>
       <w:proofErr w:type="spellStart"/>
       <w:r>
         <w:rPr>
-          <w:rStyle w:val="Strong"/>
+          <w:rFonts w:ascii="Consolas" w:hAnsi="Consolas"/>
+          <w:b/>
+          <w:bCs/>
         </w:rPr>
         <w:t>ai_files</w:t>
       </w:r>
@@ -566,6 +616,9 @@
         <w:spacing w:before="100" w:beforeAutospacing="1" w:after="100" w:afterAutospacing="1" w:line="240" w:lineRule="auto"/>
       </w:pPr>
       <w:r>
+        <w:rPr>
+          <w:noProof/>
+        </w:rPr>
         <w:lastRenderedPageBreak/>
         <w:drawing>
           <wp:inline distT="0" distB="0" distL="0" distR="0" wp14:anchorId="373197B2" wp14:editId="77AA5CA5">
@@ -633,6 +686,9 @@
         <w:spacing w:before="100" w:beforeAutospacing="1" w:after="100" w:afterAutospacing="1" w:line="240" w:lineRule="auto"/>
       </w:pPr>
       <w:r>
+        <w:rPr>
+          <w:noProof/>
+        </w:rPr>
         <w:drawing>
           <wp:inline distT="0" distB="0" distL="0" distR="0" wp14:anchorId="38AFAE72" wp14:editId="0F28763F">
             <wp:extent cx="5943600" cy="2529205"/>
@@ -696,6 +752,9 @@
         <w:spacing w:before="100" w:beforeAutospacing="1" w:after="100" w:afterAutospacing="1" w:line="240" w:lineRule="auto"/>
       </w:pPr>
       <w:r>
+        <w:rPr>
+          <w:noProof/>
+        </w:rPr>
         <w:lastRenderedPageBreak/>
         <w:drawing>
           <wp:inline distT="0" distB="0" distL="0" distR="0" wp14:anchorId="3FAED56C" wp14:editId="4E3B4922">
@@ -760,6 +819,9 @@
         <w:spacing w:before="100" w:beforeAutospacing="1" w:after="100" w:afterAutospacing="1" w:line="240" w:lineRule="auto"/>
       </w:pPr>
       <w:r>
+        <w:rPr>
+          <w:noProof/>
+        </w:rPr>
         <w:drawing>
           <wp:inline distT="0" distB="0" distL="0" distR="0" wp14:anchorId="2DF7D6D1" wp14:editId="01073AFA">
             <wp:extent cx="5943600" cy="3004185"/>
@@ -856,6 +918,750 @@
       </w:r>
       <w:proofErr w:type="gramEnd"/>
     </w:p>
+    <w:p>
+      <w:pPr>
+        <w:pStyle w:val="Heading1"/>
+      </w:pPr>
+      <w:r>
+        <w:t>How to Install the Application</w:t>
+      </w:r>
+    </w:p>
+    <w:p>
+      <w:r>
+        <w:t>Requirements:</w:t>
+      </w:r>
+    </w:p>
+    <w:p>
+      <w:pPr>
+        <w:pStyle w:val="ListParagraph"/>
+        <w:numPr>
+          <w:ilvl w:val="0"/>
+          <w:numId w:val="4"/>
+        </w:numPr>
+        <w:spacing w:before="100" w:beforeAutospacing="1" w:after="100" w:afterAutospacing="1" w:line="240" w:lineRule="auto"/>
+        <w:rPr>
+          <w:rFonts w:ascii="Times New Roman" w:eastAsia="Times New Roman" w:hAnsi="Times New Roman" w:cs="Times New Roman"/>
+          <w:kern w:val="0"/>
+          <w:sz w:val="24"/>
+          <w:szCs w:val="24"/>
+          <w14:ligatures w14:val="none"/>
+        </w:rPr>
+      </w:pPr>
+      <w:hyperlink r:id="rId9" w:history="1">
+        <w:r>
+          <w:rPr>
+            <w:color w:val="0000FF"/>
+            <w:u w:val="single"/>
+          </w:rPr>
+          <w:t xml:space="preserve">link to </w:t>
+        </w:r>
+        <w:proofErr w:type="spellStart"/>
+        <w:r>
+          <w:rPr>
+            <w:color w:val="0000FF"/>
+            <w:u w:val="single"/>
+          </w:rPr>
+          <w:t>github</w:t>
+        </w:r>
+        <w:proofErr w:type="spellEnd"/>
+        <w:r>
+          <w:rPr>
+            <w:color w:val="0000FF"/>
+            <w:u w:val="single"/>
+          </w:rPr>
+          <w:t xml:space="preserve"> repository</w:t>
+        </w:r>
+      </w:hyperlink>
+    </w:p>
+    <w:p>
+      <w:pPr>
+        <w:pStyle w:val="ListParagraph"/>
+        <w:numPr>
+          <w:ilvl w:val="0"/>
+          <w:numId w:val="4"/>
+        </w:numPr>
+        <w:spacing w:before="100" w:beforeAutospacing="1" w:after="100" w:afterAutospacing="1" w:line="240" w:lineRule="auto"/>
+        <w:rPr>
+          <w:rFonts w:ascii="Times New Roman" w:eastAsia="Times New Roman" w:hAnsi="Times New Roman" w:cs="Times New Roman"/>
+          <w:kern w:val="0"/>
+          <w:sz w:val="24"/>
+          <w:szCs w:val="24"/>
+          <w14:ligatures w14:val="none"/>
+        </w:rPr>
+      </w:pPr>
+      <w:r>
+        <w:rPr>
+          <w:rFonts w:ascii="Times New Roman" w:eastAsia="Times New Roman" w:hAnsi="Times New Roman" w:cs="Times New Roman"/>
+          <w:kern w:val="0"/>
+          <w:sz w:val="24"/>
+          <w:szCs w:val="24"/>
+          <w14:ligatures w14:val="none"/>
+        </w:rPr>
+        <w:lastRenderedPageBreak/>
+        <w:t xml:space="preserve">Node.js and </w:t>
+      </w:r>
+      <w:proofErr w:type="spellStart"/>
+      <w:r>
+        <w:rPr>
+          <w:rFonts w:ascii="Times New Roman" w:eastAsia="Times New Roman" w:hAnsi="Times New Roman" w:cs="Times New Roman"/>
+          <w:kern w:val="0"/>
+          <w:sz w:val="24"/>
+          <w:szCs w:val="24"/>
+          <w14:ligatures w14:val="none"/>
+        </w:rPr>
+        <w:t>npm</w:t>
+      </w:r>
+      <w:proofErr w:type="spellEnd"/>
+      <w:r>
+        <w:rPr>
+          <w:rFonts w:ascii="Times New Roman" w:eastAsia="Times New Roman" w:hAnsi="Times New Roman" w:cs="Times New Roman"/>
+          <w:kern w:val="0"/>
+          <w:sz w:val="24"/>
+          <w:szCs w:val="24"/>
+          <w14:ligatures w14:val="none"/>
+        </w:rPr>
+        <w:t xml:space="preserve"> (gives you the option to install python along with it)</w:t>
+      </w:r>
+    </w:p>
+    <w:p>
+      <w:pPr>
+        <w:numPr>
+          <w:ilvl w:val="0"/>
+          <w:numId w:val="4"/>
+        </w:numPr>
+        <w:spacing w:before="100" w:beforeAutospacing="1" w:after="100" w:afterAutospacing="1" w:line="240" w:lineRule="auto"/>
+        <w:rPr>
+          <w:rFonts w:ascii="Times New Roman" w:eastAsia="Times New Roman" w:hAnsi="Times New Roman" w:cs="Times New Roman"/>
+          <w:kern w:val="0"/>
+          <w:sz w:val="24"/>
+          <w:szCs w:val="24"/>
+          <w14:ligatures w14:val="none"/>
+        </w:rPr>
+      </w:pPr>
+      <w:r>
+        <w:rPr>
+          <w:rFonts w:ascii="Times New Roman" w:eastAsia="Times New Roman" w:hAnsi="Times New Roman" w:cs="Times New Roman"/>
+          <w:kern w:val="0"/>
+          <w:sz w:val="24"/>
+          <w:szCs w:val="24"/>
+          <w14:ligatures w14:val="none"/>
+        </w:rPr>
+        <w:t xml:space="preserve">OpenAI </w:t>
+      </w:r>
+      <w:proofErr w:type="spellStart"/>
+      <w:r>
+        <w:rPr>
+          <w:rFonts w:ascii="Times New Roman" w:eastAsia="Times New Roman" w:hAnsi="Times New Roman" w:cs="Times New Roman"/>
+          <w:kern w:val="0"/>
+          <w:sz w:val="24"/>
+          <w:szCs w:val="24"/>
+          <w14:ligatures w14:val="none"/>
+        </w:rPr>
+        <w:t>api</w:t>
+      </w:r>
+      <w:proofErr w:type="spellEnd"/>
+      <w:r>
+        <w:rPr>
+          <w:rFonts w:ascii="Times New Roman" w:eastAsia="Times New Roman" w:hAnsi="Times New Roman" w:cs="Times New Roman"/>
+          <w:kern w:val="0"/>
+          <w:sz w:val="24"/>
+          <w:szCs w:val="24"/>
+          <w14:ligatures w14:val="none"/>
+        </w:rPr>
+        <w:t xml:space="preserve"> key</w:t>
+      </w:r>
+    </w:p>
+    <w:p>
+      <w:pPr>
+        <w:pStyle w:val="Heading1"/>
+        <w:rPr>
+          <w:rFonts w:eastAsia="Times New Roman"/>
+        </w:rPr>
+      </w:pPr>
+      <w:r>
+        <w:rPr>
+          <w:rFonts w:eastAsia="Times New Roman"/>
+        </w:rPr>
+        <w:t xml:space="preserve">Text goes </w:t>
+      </w:r>
+      <w:proofErr w:type="gramStart"/>
+      <w:r>
+        <w:rPr>
+          <w:rFonts w:eastAsia="Times New Roman"/>
+        </w:rPr>
+        <w:t>here</w:t>
+      </w:r>
+      <w:proofErr w:type="gramEnd"/>
+    </w:p>
+    <w:p>
+      <w:pPr>
+        <w:pStyle w:val="ListParagraph"/>
+        <w:numPr>
+          <w:ilvl w:val="0"/>
+          <w:numId w:val="5"/>
+        </w:numPr>
+      </w:pPr>
+      <w:r>
+        <w:t xml:space="preserve">Ensure that you have Node.js and NPM installed so that you can build the </w:t>
+      </w:r>
+      <w:proofErr w:type="gramStart"/>
+      <w:r>
+        <w:t>project</w:t>
+      </w:r>
+      <w:proofErr w:type="gramEnd"/>
+    </w:p>
+    <w:p>
+      <w:pPr>
+        <w:pStyle w:val="ListParagraph"/>
+        <w:numPr>
+          <w:ilvl w:val="1"/>
+          <w:numId w:val="5"/>
+        </w:numPr>
+      </w:pPr>
+      <w:r>
+        <w:t xml:space="preserve">check if it is installed by opening a </w:t>
+      </w:r>
+      <w:proofErr w:type="spellStart"/>
+      <w:r>
+        <w:t>cmd</w:t>
+      </w:r>
+      <w:proofErr w:type="spellEnd"/>
+      <w:r>
+        <w:t xml:space="preserve"> terminal and running: “node -v” or “</w:t>
+      </w:r>
+      <w:proofErr w:type="spellStart"/>
+      <w:r>
+        <w:t>npm</w:t>
+      </w:r>
+      <w:proofErr w:type="spellEnd"/>
+      <w:r>
+        <w:t xml:space="preserve"> -</w:t>
+      </w:r>
+      <w:proofErr w:type="gramStart"/>
+      <w:r>
+        <w:t>v”</w:t>
+      </w:r>
+      <w:proofErr w:type="gramEnd"/>
+    </w:p>
+    <w:p>
+      <w:pPr>
+        <w:pStyle w:val="ListParagraph"/>
+        <w:numPr>
+          <w:ilvl w:val="1"/>
+          <w:numId w:val="5"/>
+        </w:numPr>
+      </w:pPr>
+      <w:r>
+        <w:t xml:space="preserve">if not installed go to: </w:t>
+      </w:r>
+      <w:hyperlink r:id="rId10" w:history="1">
+        <w:r>
+          <w:rPr>
+            <w:color w:val="0000FF"/>
+            <w:u w:val="single"/>
+          </w:rPr>
+          <w:t>https://nodejs.org/en/download</w:t>
+        </w:r>
+      </w:hyperlink>
+    </w:p>
+    <w:p>
+      <w:pPr>
+        <w:pStyle w:val="ListParagraph"/>
+        <w:numPr>
+          <w:ilvl w:val="1"/>
+          <w:numId w:val="5"/>
+        </w:numPr>
+      </w:pPr>
+      <w:r>
+        <w:t xml:space="preserve">download the installer for your </w:t>
+      </w:r>
+      <w:proofErr w:type="gramStart"/>
+      <w:r>
+        <w:t>operating system</w:t>
+      </w:r>
+      <w:proofErr w:type="gramEnd"/>
+    </w:p>
+    <w:p>
+      <w:pPr>
+        <w:pStyle w:val="ListParagraph"/>
+        <w:numPr>
+          <w:ilvl w:val="1"/>
+          <w:numId w:val="5"/>
+        </w:numPr>
+      </w:pPr>
+      <w:r>
+        <w:t>run the installer (say yes to everything and check that box at the end where it mentions Chocolatey)</w:t>
+      </w:r>
+    </w:p>
+    <w:p>
+      <w:pPr>
+        <w:pStyle w:val="ListParagraph"/>
+        <w:numPr>
+          <w:ilvl w:val="1"/>
+          <w:numId w:val="5"/>
+        </w:numPr>
+      </w:pPr>
+      <w:r>
+        <w:t xml:space="preserve">when the command prompt opens up, press enter and proceed with the </w:t>
+      </w:r>
+      <w:proofErr w:type="gramStart"/>
+      <w:r>
+        <w:t>installation</w:t>
+      </w:r>
+      <w:proofErr w:type="gramEnd"/>
+    </w:p>
+    <w:p>
+      <w:pPr>
+        <w:pStyle w:val="ListParagraph"/>
+        <w:numPr>
+          <w:ilvl w:val="0"/>
+          <w:numId w:val="5"/>
+        </w:numPr>
+      </w:pPr>
+      <w:r>
+        <w:t xml:space="preserve">now </w:t>
+      </w:r>
+      <w:r>
+        <w:t xml:space="preserve">to </w:t>
+      </w:r>
+      <w:r>
+        <w:t xml:space="preserve">get the repository, </w:t>
+      </w:r>
+      <w:r>
+        <w:t xml:space="preserve">you have two options, </w:t>
+      </w:r>
+      <w:r>
+        <w:t>either:</w:t>
+      </w:r>
+    </w:p>
+    <w:p>
+      <w:pPr>
+        <w:pStyle w:val="ListParagraph"/>
+        <w:numPr>
+          <w:ilvl w:val="1"/>
+          <w:numId w:val="5"/>
+        </w:numPr>
+      </w:pPr>
+      <w:r>
+        <w:t xml:space="preserve">without git: </w:t>
+      </w:r>
+    </w:p>
+    <w:p>
+      <w:pPr>
+        <w:pStyle w:val="ListParagraph"/>
+        <w:numPr>
+          <w:ilvl w:val="2"/>
+          <w:numId w:val="5"/>
+        </w:numPr>
+      </w:pPr>
+      <w:r>
+        <w:t xml:space="preserve">download the zip file from the website: </w:t>
+      </w:r>
+      <w:hyperlink r:id="rId11" w:history="1">
+        <w:r>
+          <w:rPr>
+            <w:color w:val="0000FF"/>
+            <w:u w:val="single"/>
+          </w:rPr>
+          <w:t>https://github.com/hendrixgg/strategy-ai</w:t>
+        </w:r>
+      </w:hyperlink>
+    </w:p>
+    <w:p>
+      <w:pPr>
+        <w:pStyle w:val="ListParagraph"/>
+        <w:numPr>
+          <w:ilvl w:val="2"/>
+          <w:numId w:val="5"/>
+        </w:numPr>
+      </w:pPr>
+      <w:r>
+        <w:drawing>
+          <wp:inline distT="0" distB="0" distL="0" distR="0" wp14:anchorId="04496389" wp14:editId="0F2326F9">
+            <wp:extent cx="4686300" cy="2319618"/>
+            <wp:effectExtent l="0" t="0" r="0" b="5080"/>
+            <wp:docPr id="1387273917" name="Picture 1" descr="A screenshot of a computer&#10;&#10;Description automatically generated"/>
+            <wp:cNvGraphicFramePr>
+              <a:graphicFrameLocks xmlns:a="http://schemas.openxmlformats.org/drawingml/2006/main" noChangeAspect="1"/>
+            </wp:cNvGraphicFramePr>
+            <a:graphic xmlns:a="http://schemas.openxmlformats.org/drawingml/2006/main">
+              <a:graphicData uri="http://schemas.openxmlformats.org/drawingml/2006/picture">
+                <pic:pic xmlns:pic="http://schemas.openxmlformats.org/drawingml/2006/picture">
+                  <pic:nvPicPr>
+                    <pic:cNvPr id="1387273917" name="Picture 1" descr="A screenshot of a computer&#10;&#10;Description automatically generated"/>
+                    <pic:cNvPicPr/>
+                  </pic:nvPicPr>
+                  <pic:blipFill>
+                    <a:blip r:embed="rId12"/>
+                    <a:stretch>
+                      <a:fillRect/>
+                    </a:stretch>
+                  </pic:blipFill>
+                  <pic:spPr>
+                    <a:xfrm>
+                      <a:off x="0" y="0"/>
+                      <a:ext cx="4693882" cy="2323371"/>
+                    </a:xfrm>
+                    <a:prstGeom prst="rect">
+                      <a:avLst/>
+                    </a:prstGeom>
+                  </pic:spPr>
+                </pic:pic>
+              </a:graphicData>
+            </a:graphic>
+          </wp:inline>
+        </w:drawing>
+      </w:r>
+    </w:p>
+    <w:p>
+      <w:pPr>
+        <w:pStyle w:val="ListParagraph"/>
+        <w:numPr>
+          <w:ilvl w:val="2"/>
+          <w:numId w:val="5"/>
+        </w:numPr>
+      </w:pPr>
+      <w:r>
+        <w:t xml:space="preserve">extract the compressed </w:t>
+      </w:r>
+      <w:proofErr w:type="gramStart"/>
+      <w:r>
+        <w:t>folder</w:t>
+      </w:r>
+      <w:proofErr w:type="gramEnd"/>
+    </w:p>
+    <w:p>
+      <w:pPr>
+        <w:pStyle w:val="ListParagraph"/>
+        <w:numPr>
+          <w:ilvl w:val="1"/>
+          <w:numId w:val="5"/>
+        </w:numPr>
+      </w:pPr>
+      <w:r>
+        <w:t xml:space="preserve">use git to clone the </w:t>
+      </w:r>
+      <w:proofErr w:type="gramStart"/>
+      <w:r>
+        <w:t>repository</w:t>
+      </w:r>
+      <w:proofErr w:type="gramEnd"/>
+    </w:p>
+    <w:p>
+      <w:pPr>
+        <w:pStyle w:val="ListParagraph"/>
+        <w:numPr>
+          <w:ilvl w:val="1"/>
+          <w:numId w:val="5"/>
+        </w:numPr>
+      </w:pPr>
+      <w:r>
+        <w:t>copy the</w:t>
+      </w:r>
+      <w:r>
+        <w:t xml:space="preserve"> path to the folder where you downloaded the repository</w:t>
+      </w:r>
+      <w:r>
+        <w:t xml:space="preserve">, you will need it for next </w:t>
+      </w:r>
+      <w:proofErr w:type="gramStart"/>
+      <w:r>
+        <w:t>steps</w:t>
+      </w:r>
+      <w:proofErr w:type="gramEnd"/>
+    </w:p>
+    <w:p>
+      <w:pPr>
+        <w:pStyle w:val="ListParagraph"/>
+        <w:numPr>
+          <w:ilvl w:val="0"/>
+          <w:numId w:val="5"/>
+        </w:numPr>
+      </w:pPr>
+      <w:proofErr w:type="gramStart"/>
+      <w:r>
+        <w:t>open up</w:t>
+      </w:r>
+      <w:proofErr w:type="gramEnd"/>
+      <w:r>
+        <w:t xml:space="preserve"> command prompt in the frontend directory (using WINDOWS)</w:t>
+      </w:r>
+    </w:p>
+    <w:p>
+      <w:pPr>
+        <w:pStyle w:val="ListParagraph"/>
+        <w:numPr>
+          <w:ilvl w:val="1"/>
+          <w:numId w:val="5"/>
+        </w:numPr>
+      </w:pPr>
+      <w:r>
+        <w:t>press “Windows Button” &gt; type “</w:t>
+      </w:r>
+      <w:proofErr w:type="spellStart"/>
+      <w:r>
+        <w:t>cmd</w:t>
+      </w:r>
+      <w:proofErr w:type="spellEnd"/>
+      <w:r>
+        <w:t>” &gt; press “</w:t>
+      </w:r>
+      <w:proofErr w:type="gramStart"/>
+      <w:r>
+        <w:t>Enter</w:t>
+      </w:r>
+      <w:proofErr w:type="gramEnd"/>
+      <w:r>
+        <w:t>”</w:t>
+      </w:r>
+    </w:p>
+    <w:p>
+      <w:pPr>
+        <w:pStyle w:val="ListParagraph"/>
+        <w:numPr>
+          <w:ilvl w:val="0"/>
+          <w:numId w:val="5"/>
+        </w:numPr>
+      </w:pPr>
+      <w:r>
+        <w:t>To install the UI, run:</w:t>
+      </w:r>
+    </w:p>
+    <w:p>
+      <w:pPr>
+        <w:ind w:firstLine="720"/>
+      </w:pPr>
+      <w:r>
+        <w:rPr>
+          <w:rFonts w:ascii="Courier New" w:hAnsi="Courier New" w:cs="Courier New"/>
+          <w:sz w:val="20"/>
+          <w:szCs w:val="20"/>
+        </w:rPr>
+        <w:t xml:space="preserve">cd &lt;path to extracted folder&gt;\\frontend &amp;&amp; </w:t>
+      </w:r>
+      <w:proofErr w:type="spellStart"/>
+      <w:r>
+        <w:rPr>
+          <w:rFonts w:ascii="Courier New" w:hAnsi="Courier New" w:cs="Courier New"/>
+          <w:sz w:val="20"/>
+          <w:szCs w:val="20"/>
+        </w:rPr>
+        <w:t>npm</w:t>
+      </w:r>
+      <w:proofErr w:type="spellEnd"/>
+      <w:r>
+        <w:rPr>
+          <w:rFonts w:ascii="Courier New" w:hAnsi="Courier New" w:cs="Courier New"/>
+          <w:sz w:val="20"/>
+          <w:szCs w:val="20"/>
+        </w:rPr>
+        <w:t xml:space="preserve"> </w:t>
+      </w:r>
+      <w:proofErr w:type="gramStart"/>
+      <w:r>
+        <w:rPr>
+          <w:rFonts w:ascii="Courier New" w:hAnsi="Courier New" w:cs="Courier New"/>
+          <w:sz w:val="20"/>
+          <w:szCs w:val="20"/>
+        </w:rPr>
+        <w:t>install</w:t>
+      </w:r>
+      <w:proofErr w:type="gramEnd"/>
+    </w:p>
+    <w:p>
+      <w:pPr>
+        <w:pStyle w:val="ListParagraph"/>
+        <w:numPr>
+          <w:ilvl w:val="0"/>
+          <w:numId w:val="5"/>
+        </w:numPr>
+      </w:pPr>
+      <w:r>
+        <w:t>To install the backend:</w:t>
+      </w:r>
+    </w:p>
+    <w:p>
+      <w:pPr>
+        <w:pStyle w:val="ListParagraph"/>
+        <w:numPr>
+          <w:ilvl w:val="1"/>
+          <w:numId w:val="5"/>
+        </w:numPr>
+      </w:pPr>
+      <w:r>
+        <w:t>install the dependencies (this may take a few minutes) run:</w:t>
+      </w:r>
+    </w:p>
+    <w:p>
+      <w:pPr>
+        <w:ind w:left="1080"/>
+      </w:pPr>
+      <w:r>
+        <w:rPr>
+          <w:rFonts w:ascii="Courier New" w:hAnsi="Courier New" w:cs="Courier New"/>
+          <w:sz w:val="20"/>
+          <w:szCs w:val="20"/>
+        </w:rPr>
+        <w:t xml:space="preserve">cd &lt;path to extracted folder&gt;\\backend &amp;&amp; python -m </w:t>
+      </w:r>
+      <w:proofErr w:type="spellStart"/>
+      <w:r>
+        <w:rPr>
+          <w:rFonts w:ascii="Courier New" w:hAnsi="Courier New" w:cs="Courier New"/>
+          <w:sz w:val="20"/>
+          <w:szCs w:val="20"/>
+        </w:rPr>
+        <w:t>venv</w:t>
+      </w:r>
+      <w:proofErr w:type="spellEnd"/>
+      <w:r>
+        <w:rPr>
+          <w:rFonts w:ascii="Courier New" w:hAnsi="Courier New" w:cs="Courier New"/>
+          <w:sz w:val="20"/>
+          <w:szCs w:val="20"/>
+        </w:rPr>
+        <w:t xml:space="preserve"> env &amp;&amp; env\\Scripts\\activate &amp;&amp; pip install -r </w:t>
+      </w:r>
+      <w:proofErr w:type="gramStart"/>
+      <w:r>
+        <w:rPr>
+          <w:rFonts w:ascii="Courier New" w:hAnsi="Courier New" w:cs="Courier New"/>
+          <w:sz w:val="20"/>
+          <w:szCs w:val="20"/>
+        </w:rPr>
+        <w:t>requirements.txt</w:t>
+      </w:r>
+      <w:proofErr w:type="gramEnd"/>
+    </w:p>
+    <w:p>
+      <w:pPr>
+        <w:pStyle w:val="ListParagraph"/>
+        <w:numPr>
+          <w:ilvl w:val="1"/>
+          <w:numId w:val="5"/>
+        </w:numPr>
+      </w:pPr>
+      <w:r>
+        <w:t xml:space="preserve">now you need to input your OpenAI </w:t>
+      </w:r>
+      <w:proofErr w:type="spellStart"/>
+      <w:r>
+        <w:t>api</w:t>
+      </w:r>
+      <w:proofErr w:type="spellEnd"/>
+      <w:r>
+        <w:t xml:space="preserve"> </w:t>
+      </w:r>
+      <w:proofErr w:type="gramStart"/>
+      <w:r>
+        <w:t>key</w:t>
+      </w:r>
+      <w:proofErr w:type="gramEnd"/>
+    </w:p>
+    <w:p>
+      <w:pPr>
+        <w:pStyle w:val="ListParagraph"/>
+        <w:numPr>
+          <w:ilvl w:val="2"/>
+          <w:numId w:val="5"/>
+        </w:numPr>
+      </w:pPr>
+      <w:r>
+        <w:t xml:space="preserve">open the backend </w:t>
+      </w:r>
+      <w:proofErr w:type="gramStart"/>
+      <w:r>
+        <w:t>folder</w:t>
+      </w:r>
+      <w:proofErr w:type="gramEnd"/>
+    </w:p>
+    <w:p>
+      <w:pPr>
+        <w:pStyle w:val="ListParagraph"/>
+        <w:numPr>
+          <w:ilvl w:val="2"/>
+          <w:numId w:val="5"/>
+        </w:numPr>
+      </w:pPr>
+      <w:r>
+        <w:lastRenderedPageBreak/>
+        <w:t xml:space="preserve">create a file titled </w:t>
+      </w:r>
+      <w:proofErr w:type="gramStart"/>
+      <w:r>
+        <w:t>“.env</w:t>
+      </w:r>
+      <w:proofErr w:type="gramEnd"/>
+      <w:r>
+        <w:t>”</w:t>
+      </w:r>
+    </w:p>
+    <w:p>
+      <w:pPr>
+        <w:pStyle w:val="ListParagraph"/>
+        <w:numPr>
+          <w:ilvl w:val="2"/>
+          <w:numId w:val="5"/>
+        </w:numPr>
+      </w:pPr>
+      <w:r>
+        <w:t xml:space="preserve">in the file put: OPENAI_API_KEY = “your </w:t>
+      </w:r>
+      <w:proofErr w:type="spellStart"/>
+      <w:r>
+        <w:t>api</w:t>
+      </w:r>
+      <w:proofErr w:type="spellEnd"/>
+      <w:r>
+        <w:t xml:space="preserve"> key here”</w:t>
+      </w:r>
+    </w:p>
+    <w:p>
+      <w:pPr>
+        <w:pStyle w:val="ListParagraph"/>
+        <w:numPr>
+          <w:ilvl w:val="2"/>
+          <w:numId w:val="5"/>
+        </w:numPr>
+      </w:pPr>
+      <w:r>
+        <w:t xml:space="preserve">paste your actual OpenAI </w:t>
+      </w:r>
+      <w:proofErr w:type="spellStart"/>
+      <w:r>
+        <w:t>api</w:t>
+      </w:r>
+      <w:proofErr w:type="spellEnd"/>
+      <w:r>
+        <w:t xml:space="preserve"> key within the </w:t>
+      </w:r>
+      <w:proofErr w:type="gramStart"/>
+      <w:r>
+        <w:t>quotes</w:t>
+      </w:r>
+      <w:proofErr w:type="gramEnd"/>
+    </w:p>
+    <w:p>
+      <w:pPr>
+        <w:pStyle w:val="ListParagraph"/>
+        <w:numPr>
+          <w:ilvl w:val="2"/>
+          <w:numId w:val="5"/>
+        </w:numPr>
+      </w:pPr>
+      <w:r>
+        <w:t>save the file</w:t>
+      </w:r>
+    </w:p>
+    <w:p>
+      <w:r>
+        <w:rPr>
+          <w:b/>
+          <w:bCs/>
+        </w:rPr>
+        <w:t>The installation is now complete!</w:t>
+      </w:r>
+    </w:p>
     <w:p/>
     <w:sectPr>
       <w:pgSz w:w="12240" w:h="15840"/>
@@ -982,8 +1788,457 @@
       </w:pPr>
     </w:lvl>
   </w:abstractNum>
+  <w:abstractNum w:abstractNumId="1" w15:restartNumberingAfterBreak="0">
+    <w:nsid w:val="1D504496"/>
+    <w:multiLevelType w:val="hybridMultilevel"/>
+    <w:tmpl w:val="BEECF274"/>
+    <w:lvl w:ilvl="0" w:tplc="04090001">
+      <w:start w:val="1"/>
+      <w:numFmt w:val="bullet"/>
+      <w:lvlText w:val=""/>
+      <w:lvlJc w:val="left"/>
+      <w:pPr>
+        <w:ind w:left="720" w:hanging="360"/>
+      </w:pPr>
+      <w:rPr>
+        <w:rFonts w:ascii="Symbol" w:hAnsi="Symbol" w:hint="default"/>
+      </w:rPr>
+    </w:lvl>
+    <w:lvl w:ilvl="1" w:tplc="04090019">
+      <w:start w:val="1"/>
+      <w:numFmt w:val="lowerLetter"/>
+      <w:lvlText w:val="%2."/>
+      <w:lvlJc w:val="left"/>
+      <w:pPr>
+        <w:ind w:left="1440" w:hanging="360"/>
+      </w:pPr>
+    </w:lvl>
+    <w:lvl w:ilvl="2" w:tplc="0409001B">
+      <w:start w:val="1"/>
+      <w:numFmt w:val="lowerRoman"/>
+      <w:lvlText w:val="%3."/>
+      <w:lvlJc w:val="right"/>
+      <w:pPr>
+        <w:ind w:left="2160" w:hanging="180"/>
+      </w:pPr>
+    </w:lvl>
+    <w:lvl w:ilvl="3" w:tplc="0409000F">
+      <w:start w:val="1"/>
+      <w:numFmt w:val="decimal"/>
+      <w:lvlText w:val="%4."/>
+      <w:lvlJc w:val="left"/>
+      <w:pPr>
+        <w:ind w:left="2880" w:hanging="360"/>
+      </w:pPr>
+    </w:lvl>
+    <w:lvl w:ilvl="4" w:tplc="04090019" w:tentative="1">
+      <w:start w:val="1"/>
+      <w:numFmt w:val="lowerLetter"/>
+      <w:lvlText w:val="%5."/>
+      <w:lvlJc w:val="left"/>
+      <w:pPr>
+        <w:ind w:left="3600" w:hanging="360"/>
+      </w:pPr>
+    </w:lvl>
+    <w:lvl w:ilvl="5" w:tplc="0409001B" w:tentative="1">
+      <w:start w:val="1"/>
+      <w:numFmt w:val="lowerRoman"/>
+      <w:lvlText w:val="%6."/>
+      <w:lvlJc w:val="right"/>
+      <w:pPr>
+        <w:ind w:left="4320" w:hanging="180"/>
+      </w:pPr>
+    </w:lvl>
+    <w:lvl w:ilvl="6" w:tplc="0409000F" w:tentative="1">
+      <w:start w:val="1"/>
+      <w:numFmt w:val="decimal"/>
+      <w:lvlText w:val="%7."/>
+      <w:lvlJc w:val="left"/>
+      <w:pPr>
+        <w:ind w:left="5040" w:hanging="360"/>
+      </w:pPr>
+    </w:lvl>
+    <w:lvl w:ilvl="7" w:tplc="04090019" w:tentative="1">
+      <w:start w:val="1"/>
+      <w:numFmt w:val="lowerLetter"/>
+      <w:lvlText w:val="%8."/>
+      <w:lvlJc w:val="left"/>
+      <w:pPr>
+        <w:ind w:left="5760" w:hanging="360"/>
+      </w:pPr>
+    </w:lvl>
+    <w:lvl w:ilvl="8" w:tplc="0409001B" w:tentative="1">
+      <w:start w:val="1"/>
+      <w:numFmt w:val="lowerRoman"/>
+      <w:lvlText w:val="%9."/>
+      <w:lvlJc w:val="right"/>
+      <w:pPr>
+        <w:ind w:left="6480" w:hanging="180"/>
+      </w:pPr>
+    </w:lvl>
+  </w:abstractNum>
+  <w:abstractNum w:abstractNumId="2" w15:restartNumberingAfterBreak="0">
+    <w:nsid w:val="52C16D5B"/>
+    <w:multiLevelType w:val="hybridMultilevel"/>
+    <w:tmpl w:val="286075DE"/>
+    <w:lvl w:ilvl="0" w:tplc="0409000F">
+      <w:start w:val="1"/>
+      <w:numFmt w:val="decimal"/>
+      <w:lvlText w:val="%1."/>
+      <w:lvlJc w:val="left"/>
+      <w:pPr>
+        <w:ind w:left="720" w:hanging="360"/>
+      </w:pPr>
+    </w:lvl>
+    <w:lvl w:ilvl="1" w:tplc="04090019">
+      <w:start w:val="1"/>
+      <w:numFmt w:val="lowerLetter"/>
+      <w:lvlText w:val="%2."/>
+      <w:lvlJc w:val="left"/>
+      <w:pPr>
+        <w:ind w:left="1440" w:hanging="360"/>
+      </w:pPr>
+    </w:lvl>
+    <w:lvl w:ilvl="2" w:tplc="0409001B">
+      <w:start w:val="1"/>
+      <w:numFmt w:val="lowerRoman"/>
+      <w:lvlText w:val="%3."/>
+      <w:lvlJc w:val="right"/>
+      <w:pPr>
+        <w:ind w:left="2160" w:hanging="180"/>
+      </w:pPr>
+    </w:lvl>
+    <w:lvl w:ilvl="3" w:tplc="0409000F" w:tentative="1">
+      <w:start w:val="1"/>
+      <w:numFmt w:val="decimal"/>
+      <w:lvlText w:val="%4."/>
+      <w:lvlJc w:val="left"/>
+      <w:pPr>
+        <w:ind w:left="2880" w:hanging="360"/>
+      </w:pPr>
+    </w:lvl>
+    <w:lvl w:ilvl="4" w:tplc="04090019" w:tentative="1">
+      <w:start w:val="1"/>
+      <w:numFmt w:val="lowerLetter"/>
+      <w:lvlText w:val="%5."/>
+      <w:lvlJc w:val="left"/>
+      <w:pPr>
+        <w:ind w:left="3600" w:hanging="360"/>
+      </w:pPr>
+    </w:lvl>
+    <w:lvl w:ilvl="5" w:tplc="0409001B" w:tentative="1">
+      <w:start w:val="1"/>
+      <w:numFmt w:val="lowerRoman"/>
+      <w:lvlText w:val="%6."/>
+      <w:lvlJc w:val="right"/>
+      <w:pPr>
+        <w:ind w:left="4320" w:hanging="180"/>
+      </w:pPr>
+    </w:lvl>
+    <w:lvl w:ilvl="6" w:tplc="0409000F" w:tentative="1">
+      <w:start w:val="1"/>
+      <w:numFmt w:val="decimal"/>
+      <w:lvlText w:val="%7."/>
+      <w:lvlJc w:val="left"/>
+      <w:pPr>
+        <w:ind w:left="5040" w:hanging="360"/>
+      </w:pPr>
+    </w:lvl>
+    <w:lvl w:ilvl="7" w:tplc="04090019" w:tentative="1">
+      <w:start w:val="1"/>
+      <w:numFmt w:val="lowerLetter"/>
+      <w:lvlText w:val="%8."/>
+      <w:lvlJc w:val="left"/>
+      <w:pPr>
+        <w:ind w:left="5760" w:hanging="360"/>
+      </w:pPr>
+    </w:lvl>
+    <w:lvl w:ilvl="8" w:tplc="0409001B" w:tentative="1">
+      <w:start w:val="1"/>
+      <w:numFmt w:val="lowerRoman"/>
+      <w:lvlText w:val="%9."/>
+      <w:lvlJc w:val="right"/>
+      <w:pPr>
+        <w:ind w:left="6480" w:hanging="180"/>
+      </w:pPr>
+    </w:lvl>
+  </w:abstractNum>
+  <w:abstractNum w:abstractNumId="3" w15:restartNumberingAfterBreak="0">
+    <w:nsid w:val="59085521"/>
+    <w:multiLevelType w:val="multilevel"/>
+    <w:tmpl w:val="36A47C24"/>
+    <w:lvl w:ilvl="0">
+      <w:start w:val="1"/>
+      <w:numFmt w:val="decimal"/>
+      <w:lvlText w:val="%1."/>
+      <w:lvlJc w:val="left"/>
+      <w:pPr>
+        <w:tabs>
+          <w:tab w:val="num" w:pos="720"/>
+        </w:tabs>
+        <w:ind w:left="720" w:hanging="360"/>
+      </w:pPr>
+    </w:lvl>
+    <w:lvl w:ilvl="1">
+      <w:start w:val="1"/>
+      <w:numFmt w:val="decimal"/>
+      <w:lvlText w:val="%2."/>
+      <w:lvlJc w:val="left"/>
+      <w:pPr>
+        <w:tabs>
+          <w:tab w:val="num" w:pos="1440"/>
+        </w:tabs>
+        <w:ind w:left="1440" w:hanging="360"/>
+      </w:pPr>
+    </w:lvl>
+    <w:lvl w:ilvl="2">
+      <w:start w:val="1"/>
+      <w:numFmt w:val="decimal"/>
+      <w:lvlText w:val="%3."/>
+      <w:lvlJc w:val="left"/>
+      <w:pPr>
+        <w:tabs>
+          <w:tab w:val="num" w:pos="2160"/>
+        </w:tabs>
+        <w:ind w:left="2160" w:hanging="360"/>
+      </w:pPr>
+    </w:lvl>
+    <w:lvl w:ilvl="3" w:tentative="1">
+      <w:start w:val="1"/>
+      <w:numFmt w:val="decimal"/>
+      <w:lvlText w:val="%4."/>
+      <w:lvlJc w:val="left"/>
+      <w:pPr>
+        <w:tabs>
+          <w:tab w:val="num" w:pos="2880"/>
+        </w:tabs>
+        <w:ind w:left="2880" w:hanging="360"/>
+      </w:pPr>
+    </w:lvl>
+    <w:lvl w:ilvl="4" w:tentative="1">
+      <w:start w:val="1"/>
+      <w:numFmt w:val="decimal"/>
+      <w:lvlText w:val="%5."/>
+      <w:lvlJc w:val="left"/>
+      <w:pPr>
+        <w:tabs>
+          <w:tab w:val="num" w:pos="3600"/>
+        </w:tabs>
+        <w:ind w:left="3600" w:hanging="360"/>
+      </w:pPr>
+    </w:lvl>
+    <w:lvl w:ilvl="5" w:tentative="1">
+      <w:start w:val="1"/>
+      <w:numFmt w:val="decimal"/>
+      <w:lvlText w:val="%6."/>
+      <w:lvlJc w:val="left"/>
+      <w:pPr>
+        <w:tabs>
+          <w:tab w:val="num" w:pos="4320"/>
+        </w:tabs>
+        <w:ind w:left="4320" w:hanging="360"/>
+      </w:pPr>
+    </w:lvl>
+    <w:lvl w:ilvl="6" w:tentative="1">
+      <w:start w:val="1"/>
+      <w:numFmt w:val="decimal"/>
+      <w:lvlText w:val="%7."/>
+      <w:lvlJc w:val="left"/>
+      <w:pPr>
+        <w:tabs>
+          <w:tab w:val="num" w:pos="5040"/>
+        </w:tabs>
+        <w:ind w:left="5040" w:hanging="360"/>
+      </w:pPr>
+    </w:lvl>
+    <w:lvl w:ilvl="7" w:tentative="1">
+      <w:start w:val="1"/>
+      <w:numFmt w:val="decimal"/>
+      <w:lvlText w:val="%8."/>
+      <w:lvlJc w:val="left"/>
+      <w:pPr>
+        <w:tabs>
+          <w:tab w:val="num" w:pos="5760"/>
+        </w:tabs>
+        <w:ind w:left="5760" w:hanging="360"/>
+      </w:pPr>
+    </w:lvl>
+    <w:lvl w:ilvl="8" w:tentative="1">
+      <w:start w:val="1"/>
+      <w:numFmt w:val="decimal"/>
+      <w:lvlText w:val="%9."/>
+      <w:lvlJc w:val="left"/>
+      <w:pPr>
+        <w:tabs>
+          <w:tab w:val="num" w:pos="6480"/>
+        </w:tabs>
+        <w:ind w:left="6480" w:hanging="360"/>
+      </w:pPr>
+    </w:lvl>
+  </w:abstractNum>
+  <w:abstractNum w:abstractNumId="4" w15:restartNumberingAfterBreak="0">
+    <w:nsid w:val="5C404345"/>
+    <w:multiLevelType w:val="multilevel"/>
+    <w:tmpl w:val="CBE49C4A"/>
+    <w:lvl w:ilvl="0">
+      <w:start w:val="1"/>
+      <w:numFmt w:val="bullet"/>
+      <w:lvlText w:val=""/>
+      <w:lvlJc w:val="left"/>
+      <w:pPr>
+        <w:tabs>
+          <w:tab w:val="num" w:pos="720"/>
+        </w:tabs>
+        <w:ind w:left="720" w:hanging="360"/>
+      </w:pPr>
+      <w:rPr>
+        <w:rFonts w:ascii="Symbol" w:hAnsi="Symbol" w:hint="default"/>
+        <w:sz w:val="20"/>
+      </w:rPr>
+    </w:lvl>
+    <w:lvl w:ilvl="1" w:tentative="1">
+      <w:start w:val="1"/>
+      <w:numFmt w:val="bullet"/>
+      <w:lvlText w:val="o"/>
+      <w:lvlJc w:val="left"/>
+      <w:pPr>
+        <w:tabs>
+          <w:tab w:val="num" w:pos="1440"/>
+        </w:tabs>
+        <w:ind w:left="1440" w:hanging="360"/>
+      </w:pPr>
+      <w:rPr>
+        <w:rFonts w:ascii="Courier New" w:hAnsi="Courier New" w:hint="default"/>
+        <w:sz w:val="20"/>
+      </w:rPr>
+    </w:lvl>
+    <w:lvl w:ilvl="2" w:tentative="1">
+      <w:start w:val="1"/>
+      <w:numFmt w:val="bullet"/>
+      <w:lvlText w:val=""/>
+      <w:lvlJc w:val="left"/>
+      <w:pPr>
+        <w:tabs>
+          <w:tab w:val="num" w:pos="2160"/>
+        </w:tabs>
+        <w:ind w:left="2160" w:hanging="360"/>
+      </w:pPr>
+      <w:rPr>
+        <w:rFonts w:ascii="Wingdings" w:hAnsi="Wingdings" w:hint="default"/>
+        <w:sz w:val="20"/>
+      </w:rPr>
+    </w:lvl>
+    <w:lvl w:ilvl="3" w:tentative="1">
+      <w:start w:val="1"/>
+      <w:numFmt w:val="bullet"/>
+      <w:lvlText w:val=""/>
+      <w:lvlJc w:val="left"/>
+      <w:pPr>
+        <w:tabs>
+          <w:tab w:val="num" w:pos="2880"/>
+        </w:tabs>
+        <w:ind w:left="2880" w:hanging="360"/>
+      </w:pPr>
+      <w:rPr>
+        <w:rFonts w:ascii="Wingdings" w:hAnsi="Wingdings" w:hint="default"/>
+        <w:sz w:val="20"/>
+      </w:rPr>
+    </w:lvl>
+    <w:lvl w:ilvl="4" w:tentative="1">
+      <w:start w:val="1"/>
+      <w:numFmt w:val="bullet"/>
+      <w:lvlText w:val=""/>
+      <w:lvlJc w:val="left"/>
+      <w:pPr>
+        <w:tabs>
+          <w:tab w:val="num" w:pos="3600"/>
+        </w:tabs>
+        <w:ind w:left="3600" w:hanging="360"/>
+      </w:pPr>
+      <w:rPr>
+        <w:rFonts w:ascii="Wingdings" w:hAnsi="Wingdings" w:hint="default"/>
+        <w:sz w:val="20"/>
+      </w:rPr>
+    </w:lvl>
+    <w:lvl w:ilvl="5" w:tentative="1">
+      <w:start w:val="1"/>
+      <w:numFmt w:val="bullet"/>
+      <w:lvlText w:val=""/>
+      <w:lvlJc w:val="left"/>
+      <w:pPr>
+        <w:tabs>
+          <w:tab w:val="num" w:pos="4320"/>
+        </w:tabs>
+        <w:ind w:left="4320" w:hanging="360"/>
+      </w:pPr>
+      <w:rPr>
+        <w:rFonts w:ascii="Wingdings" w:hAnsi="Wingdings" w:hint="default"/>
+        <w:sz w:val="20"/>
+      </w:rPr>
+    </w:lvl>
+    <w:lvl w:ilvl="6" w:tentative="1">
+      <w:start w:val="1"/>
+      <w:numFmt w:val="bullet"/>
+      <w:lvlText w:val=""/>
+      <w:lvlJc w:val="left"/>
+      <w:pPr>
+        <w:tabs>
+          <w:tab w:val="num" w:pos="5040"/>
+        </w:tabs>
+        <w:ind w:left="5040" w:hanging="360"/>
+      </w:pPr>
+      <w:rPr>
+        <w:rFonts w:ascii="Wingdings" w:hAnsi="Wingdings" w:hint="default"/>
+        <w:sz w:val="20"/>
+      </w:rPr>
+    </w:lvl>
+    <w:lvl w:ilvl="7" w:tentative="1">
+      <w:start w:val="1"/>
+      <w:numFmt w:val="bullet"/>
+      <w:lvlText w:val=""/>
+      <w:lvlJc w:val="left"/>
+      <w:pPr>
+        <w:tabs>
+          <w:tab w:val="num" w:pos="5760"/>
+        </w:tabs>
+        <w:ind w:left="5760" w:hanging="360"/>
+      </w:pPr>
+      <w:rPr>
+        <w:rFonts w:ascii="Wingdings" w:hAnsi="Wingdings" w:hint="default"/>
+        <w:sz w:val="20"/>
+      </w:rPr>
+    </w:lvl>
+    <w:lvl w:ilvl="8" w:tentative="1">
+      <w:start w:val="1"/>
+      <w:numFmt w:val="bullet"/>
+      <w:lvlText w:val=""/>
+      <w:lvlJc w:val="left"/>
+      <w:pPr>
+        <w:tabs>
+          <w:tab w:val="num" w:pos="6480"/>
+        </w:tabs>
+        <w:ind w:left="6480" w:hanging="360"/>
+      </w:pPr>
+      <w:rPr>
+        <w:rFonts w:ascii="Wingdings" w:hAnsi="Wingdings" w:hint="default"/>
+        <w:sz w:val="20"/>
+      </w:rPr>
+    </w:lvl>
+  </w:abstractNum>
   <w:num w:numId="1" w16cid:durableId="1110513254">
     <w:abstractNumId w:val="0"/>
+  </w:num>
+  <w:num w:numId="2" w16cid:durableId="2006977190">
+    <w:abstractNumId w:val="4"/>
+  </w:num>
+  <w:num w:numId="3" w16cid:durableId="643773759">
+    <w:abstractNumId w:val="3"/>
+  </w:num>
+  <w:num w:numId="4" w16cid:durableId="1418356966">
+    <w:abstractNumId w:val="1"/>
+  </w:num>
+  <w:num w:numId="5" w16cid:durableId="1130323585">
+    <w:abstractNumId w:val="2"/>
   </w:num>
 </w:numbering>
 </file>
@@ -1564,6 +2819,83 @@
       <w:bCs/>
     </w:rPr>
   </w:style>
+  <w:style w:type="character" w:styleId="Hyperlink">
+    <w:name w:val="Hyperlink"/>
+    <w:basedOn w:val="DefaultParagraphFont"/>
+    <w:uiPriority w:val="99"/>
+    <w:semiHidden/>
+    <w:unhideWhenUsed/>
+    <w:rsid w:val="001918B6"/>
+    <w:rPr>
+      <w:color w:val="0000FF"/>
+      <w:u w:val="single"/>
+    </w:rPr>
+  </w:style>
+  <w:style w:type="paragraph" w:styleId="HTMLPreformatted">
+    <w:name w:val="HTML Preformatted"/>
+    <w:basedOn w:val="Normal"/>
+    <w:link w:val="HTMLPreformattedChar"/>
+    <w:uiPriority w:val="99"/>
+    <w:semiHidden/>
+    <w:unhideWhenUsed/>
+    <w:rsid w:val="001918B6"/>
+    <w:pPr>
+      <w:tabs>
+        <w:tab w:val="left" w:pos="916"/>
+        <w:tab w:val="left" w:pos="1832"/>
+        <w:tab w:val="left" w:pos="2748"/>
+        <w:tab w:val="left" w:pos="3664"/>
+        <w:tab w:val="left" w:pos="4580"/>
+        <w:tab w:val="left" w:pos="5496"/>
+        <w:tab w:val="left" w:pos="6412"/>
+        <w:tab w:val="left" w:pos="7328"/>
+        <w:tab w:val="left" w:pos="8244"/>
+        <w:tab w:val="left" w:pos="9160"/>
+        <w:tab w:val="left" w:pos="10076"/>
+        <w:tab w:val="left" w:pos="10992"/>
+        <w:tab w:val="left" w:pos="11908"/>
+        <w:tab w:val="left" w:pos="12824"/>
+        <w:tab w:val="left" w:pos="13740"/>
+        <w:tab w:val="left" w:pos="14656"/>
+      </w:tabs>
+      <w:spacing w:after="0" w:line="240" w:lineRule="auto"/>
+    </w:pPr>
+    <w:rPr>
+      <w:rFonts w:ascii="Courier New" w:eastAsia="Times New Roman" w:hAnsi="Courier New" w:cs="Courier New"/>
+      <w:kern w:val="0"/>
+      <w:sz w:val="20"/>
+      <w:szCs w:val="20"/>
+      <w14:ligatures w14:val="none"/>
+    </w:rPr>
+  </w:style>
+  <w:style w:type="character" w:customStyle="1" w:styleId="HTMLPreformattedChar">
+    <w:name w:val="HTML Preformatted Char"/>
+    <w:basedOn w:val="DefaultParagraphFont"/>
+    <w:link w:val="HTMLPreformatted"/>
+    <w:uiPriority w:val="99"/>
+    <w:semiHidden/>
+    <w:rsid w:val="001918B6"/>
+    <w:rPr>
+      <w:rFonts w:ascii="Courier New" w:eastAsia="Times New Roman" w:hAnsi="Courier New" w:cs="Courier New"/>
+      <w:kern w:val="0"/>
+      <w:sz w:val="20"/>
+      <w:szCs w:val="20"/>
+      <w14:ligatures w14:val="none"/>
+    </w:rPr>
+  </w:style>
+  <w:style w:type="character" w:styleId="HTMLCode">
+    <w:name w:val="HTML Code"/>
+    <w:basedOn w:val="DefaultParagraphFont"/>
+    <w:uiPriority w:val="99"/>
+    <w:semiHidden/>
+    <w:unhideWhenUsed/>
+    <w:rsid w:val="001918B6"/>
+    <w:rPr>
+      <w:rFonts w:ascii="Courier New" w:eastAsia="Times New Roman" w:hAnsi="Courier New" w:cs="Courier New"/>
+      <w:sz w:val="20"/>
+      <w:szCs w:val="20"/>
+    </w:rPr>
+  </w:style>
 </w:styles>
 </file>
 

</xml_diff>